<commit_message>
forgot to update cv with in prep
</commit_message>
<xml_diff>
--- a/static/files/Curriculum Vitae - Toro.docx
+++ b/static/files/Curriculum Vitae - Toro.docx
@@ -1518,87 +1518,56 @@
       <w:r>
         <w:rPr>
           <w:rFonts w:ascii="Times New Roman" w:hAnsi="Times New Roman" w:cs="Times New Roman"/>
-        </w:rPr>
-        <w:t xml:space="preserve">Barnes-Davis, M.E., </w:t>
+          <w:b/>
+        </w:rPr>
+        <w:t>Toro-</w:t>
       </w:r>
       <w:proofErr w:type="spellStart"/>
       <w:r>
         <w:rPr>
           <w:rFonts w:ascii="Times New Roman" w:hAnsi="Times New Roman" w:cs="Times New Roman"/>
-        </w:rPr>
-        <w:t>Merhar</w:t>
+          <w:b/>
+        </w:rPr>
+        <w:t>Serey</w:t>
       </w:r>
       <w:proofErr w:type="spellEnd"/>
       <w:r>
         <w:rPr>
           <w:rFonts w:ascii="Times New Roman" w:hAnsi="Times New Roman" w:cs="Times New Roman"/>
-        </w:rPr>
-        <w:t xml:space="preserve">, S.L., Laue, C., </w:t>
-      </w:r>
-      <w:r>
-        <w:rPr>
-          <w:rFonts w:ascii="Times New Roman" w:hAnsi="Times New Roman" w:cs="Times New Roman"/>
-          <w:b/>
-          <w:bCs/>
-        </w:rPr>
-        <w:t>Toro Serey, C.,</w:t>
-      </w:r>
-      <w:r>
-        <w:rPr>
-          <w:rFonts w:ascii="Times New Roman" w:hAnsi="Times New Roman" w:cs="Times New Roman"/>
-        </w:rPr>
-        <w:t xml:space="preserve"> Holland, S.K., &amp; </w:t>
+          <w:b/>
+        </w:rPr>
+        <w:t>, C.</w:t>
+      </w:r>
+      <w:r>
+        <w:rPr>
+          <w:rFonts w:ascii="Times New Roman" w:hAnsi="Times New Roman" w:cs="Times New Roman"/>
+        </w:rPr>
+        <w:t xml:space="preserve">, </w:t>
       </w:r>
       <w:proofErr w:type="spellStart"/>
       <w:r>
         <w:rPr>
           <w:rFonts w:ascii="Times New Roman" w:hAnsi="Times New Roman" w:cs="Times New Roman"/>
         </w:rPr>
-        <w:t>Kadis</w:t>
+        <w:t>Tobyne</w:t>
       </w:r>
       <w:proofErr w:type="spellEnd"/>
       <w:r>
         <w:rPr>
           <w:rFonts w:ascii="Times New Roman" w:hAnsi="Times New Roman" w:cs="Times New Roman"/>
         </w:rPr>
-        <w:t xml:space="preserve">, D.S. (2017). Extremely preterm children exhibit increased interhemispheric language connectivity in fMRI and MEG. </w:t>
-      </w:r>
-      <w:r>
-        <w:rPr>
-          <w:rFonts w:ascii="Times New Roman" w:hAnsi="Times New Roman" w:cs="Times New Roman"/>
-          <w:i/>
-          <w:iCs/>
-        </w:rPr>
-        <w:t>Paper presented at the</w:t>
-      </w:r>
-      <w:r>
-        <w:rPr>
-          <w:rFonts w:ascii="Times New Roman" w:hAnsi="Times New Roman" w:cs="Times New Roman"/>
-        </w:rPr>
-        <w:t xml:space="preserve"> </w:t>
-      </w:r>
-      <w:r>
-        <w:rPr>
-          <w:rFonts w:ascii="Times New Roman" w:hAnsi="Times New Roman" w:cs="Times New Roman"/>
-          <w:i/>
-          <w:iCs/>
-        </w:rPr>
-        <w:t>Annual meeting of the Organization for Human Brain Mapping (OHBM)</w:t>
-      </w:r>
-      <w:r>
-        <w:rPr>
-          <w:rFonts w:ascii="Times New Roman" w:hAnsi="Times New Roman" w:cs="Times New Roman"/>
-        </w:rPr>
-        <w:t>, Vancouver, Canada.</w:t>
-      </w:r>
-    </w:p>
-    <w:p>
-      <w:pPr>
-        <w:spacing w:after="0" w:line="240" w:lineRule="auto"/>
-        <w:rPr>
-          <w:rFonts w:ascii="Times New Roman" w:hAnsi="Times New Roman" w:cs="Times New Roman"/>
-        </w:rPr>
-      </w:pPr>
+        <w:t>, S.M., &amp; McGuire, J.T. (in prep) Individual heterogeneity in the functional topography of the medial prefrontal cortex.</w:t>
+      </w:r>
+    </w:p>
+    <w:p>
+      <w:pPr>
+        <w:spacing w:after="0" w:line="240" w:lineRule="auto"/>
+        <w:rPr>
+          <w:rFonts w:ascii="Times New Roman" w:hAnsi="Times New Roman" w:cs="Times New Roman"/>
+        </w:rPr>
+      </w:pPr>
+      <w:bookmarkStart w:id="0" w:name="_GoBack"/>
+      <w:bookmarkEnd w:id="0"/>
     </w:p>
     <w:p>
       <w:pPr>
@@ -1612,11 +1581,45 @@
           <w:rFonts w:ascii="Times New Roman" w:hAnsi="Times New Roman" w:cs="Times New Roman"/>
         </w:rPr>
       </w:pPr>
+      <w:r>
+        <w:rPr>
+          <w:rFonts w:ascii="Times New Roman" w:hAnsi="Times New Roman" w:cs="Times New Roman"/>
+        </w:rPr>
+        <w:t xml:space="preserve">Barnes-Davis, M.E., </w:t>
+      </w:r>
       <w:proofErr w:type="spellStart"/>
       <w:r>
         <w:rPr>
           <w:rFonts w:ascii="Times New Roman" w:hAnsi="Times New Roman" w:cs="Times New Roman"/>
         </w:rPr>
+        <w:t>Merhar</w:t>
+      </w:r>
+      <w:proofErr w:type="spellEnd"/>
+      <w:r>
+        <w:rPr>
+          <w:rFonts w:ascii="Times New Roman" w:hAnsi="Times New Roman" w:cs="Times New Roman"/>
+        </w:rPr>
+        <w:t xml:space="preserve">, S.L., Laue, C., </w:t>
+      </w:r>
+      <w:r>
+        <w:rPr>
+          <w:rFonts w:ascii="Times New Roman" w:hAnsi="Times New Roman" w:cs="Times New Roman"/>
+          <w:b/>
+          <w:bCs/>
+        </w:rPr>
+        <w:t>Toro Serey, C.,</w:t>
+      </w:r>
+      <w:r>
+        <w:rPr>
+          <w:rFonts w:ascii="Times New Roman" w:hAnsi="Times New Roman" w:cs="Times New Roman"/>
+        </w:rPr>
+        <w:t xml:space="preserve"> Holland, S.K., &amp; </w:t>
+      </w:r>
+      <w:proofErr w:type="spellStart"/>
+      <w:r>
+        <w:rPr>
+          <w:rFonts w:ascii="Times New Roman" w:hAnsi="Times New Roman" w:cs="Times New Roman"/>
+        </w:rPr>
         <w:t>Kadis</w:t>
       </w:r>
       <w:proofErr w:type="spellEnd"/>
@@ -1624,35 +1627,7 @@
         <w:rPr>
           <w:rFonts w:ascii="Times New Roman" w:hAnsi="Times New Roman" w:cs="Times New Roman"/>
         </w:rPr>
-        <w:t xml:space="preserve">, D., </w:t>
-      </w:r>
-      <w:proofErr w:type="spellStart"/>
-      <w:r>
-        <w:rPr>
-          <w:rFonts w:ascii="Times New Roman" w:hAnsi="Times New Roman" w:cs="Times New Roman"/>
-        </w:rPr>
-        <w:t>Dimitrijevic</w:t>
-      </w:r>
-      <w:proofErr w:type="spellEnd"/>
-      <w:r>
-        <w:rPr>
-          <w:rFonts w:ascii="Times New Roman" w:hAnsi="Times New Roman" w:cs="Times New Roman"/>
-        </w:rPr>
-        <w:t xml:space="preserve">, A., </w:t>
-      </w:r>
-      <w:r>
-        <w:rPr>
-          <w:rFonts w:ascii="Times New Roman" w:hAnsi="Times New Roman" w:cs="Times New Roman"/>
-          <w:b/>
-          <w:bCs/>
-        </w:rPr>
-        <w:t>Toro Serey, C.</w:t>
-      </w:r>
-      <w:r>
-        <w:rPr>
-          <w:rFonts w:ascii="Times New Roman" w:hAnsi="Times New Roman" w:cs="Times New Roman"/>
-        </w:rPr>
-        <w:t xml:space="preserve">, Holland, S.K. (2016). Characterizing information flux within the distributed pediatric expressive language network – a core region mapped through fMRI-constrained MEG effective connectivity analyses. </w:t>
+        <w:t xml:space="preserve">, D.S. (2017). Extremely preterm children exhibit increased interhemispheric language connectivity in fMRI and MEG. </w:t>
       </w:r>
       <w:r>
         <w:rPr>
@@ -1660,18 +1635,31 @@
           <w:i/>
           <w:iCs/>
         </w:rPr>
-        <w:t xml:space="preserve">Brain Connectivity, </w:t>
-      </w:r>
-      <w:r>
-        <w:rPr>
-          <w:rFonts w:ascii="Times New Roman" w:hAnsi="Times New Roman" w:cs="Times New Roman"/>
-        </w:rPr>
-        <w:t>6(1)</w:t>
-      </w:r>
-    </w:p>
-    <w:p>
-      <w:pPr>
-        <w:pStyle w:val="ListParagraph"/>
+        <w:t>Paper presented at the</w:t>
+      </w:r>
+      <w:r>
+        <w:rPr>
+          <w:rFonts w:ascii="Times New Roman" w:hAnsi="Times New Roman" w:cs="Times New Roman"/>
+        </w:rPr>
+        <w:t xml:space="preserve"> </w:t>
+      </w:r>
+      <w:r>
+        <w:rPr>
+          <w:rFonts w:ascii="Times New Roman" w:hAnsi="Times New Roman" w:cs="Times New Roman"/>
+          <w:i/>
+          <w:iCs/>
+        </w:rPr>
+        <w:t>Annual meeting of the Organization for Human Brain Mapping (OHBM)</w:t>
+      </w:r>
+      <w:r>
+        <w:rPr>
+          <w:rFonts w:ascii="Times New Roman" w:hAnsi="Times New Roman" w:cs="Times New Roman"/>
+        </w:rPr>
+        <w:t>, Vancouver, Canada.</w:t>
+      </w:r>
+    </w:p>
+    <w:p>
+      <w:pPr>
         <w:spacing w:after="0" w:line="240" w:lineRule="auto"/>
         <w:rPr>
           <w:rFonts w:ascii="Times New Roman" w:hAnsi="Times New Roman" w:cs="Times New Roman"/>
@@ -1688,6 +1676,84 @@
         <w:spacing w:after="0" w:line="240" w:lineRule="auto"/>
         <w:rPr>
           <w:rFonts w:ascii="Times New Roman" w:hAnsi="Times New Roman" w:cs="Times New Roman"/>
+        </w:rPr>
+      </w:pPr>
+      <w:proofErr w:type="spellStart"/>
+      <w:r>
+        <w:rPr>
+          <w:rFonts w:ascii="Times New Roman" w:hAnsi="Times New Roman" w:cs="Times New Roman"/>
+        </w:rPr>
+        <w:t>Kadis</w:t>
+      </w:r>
+      <w:proofErr w:type="spellEnd"/>
+      <w:r>
+        <w:rPr>
+          <w:rFonts w:ascii="Times New Roman" w:hAnsi="Times New Roman" w:cs="Times New Roman"/>
+        </w:rPr>
+        <w:t xml:space="preserve">, D., </w:t>
+      </w:r>
+      <w:proofErr w:type="spellStart"/>
+      <w:r>
+        <w:rPr>
+          <w:rFonts w:ascii="Times New Roman" w:hAnsi="Times New Roman" w:cs="Times New Roman"/>
+        </w:rPr>
+        <w:t>Dimitrijevic</w:t>
+      </w:r>
+      <w:proofErr w:type="spellEnd"/>
+      <w:r>
+        <w:rPr>
+          <w:rFonts w:ascii="Times New Roman" w:hAnsi="Times New Roman" w:cs="Times New Roman"/>
+        </w:rPr>
+        <w:t xml:space="preserve">, A., </w:t>
+      </w:r>
+      <w:r>
+        <w:rPr>
+          <w:rFonts w:ascii="Times New Roman" w:hAnsi="Times New Roman" w:cs="Times New Roman"/>
+          <w:b/>
+          <w:bCs/>
+        </w:rPr>
+        <w:t>Toro Serey, C.</w:t>
+      </w:r>
+      <w:r>
+        <w:rPr>
+          <w:rFonts w:ascii="Times New Roman" w:hAnsi="Times New Roman" w:cs="Times New Roman"/>
+        </w:rPr>
+        <w:t xml:space="preserve">, Holland, S.K. (2016). Characterizing information flux within the distributed pediatric expressive language network – a core region mapped through fMRI-constrained MEG effective connectivity analyses. </w:t>
+      </w:r>
+      <w:r>
+        <w:rPr>
+          <w:rFonts w:ascii="Times New Roman" w:hAnsi="Times New Roman" w:cs="Times New Roman"/>
+          <w:i/>
+          <w:iCs/>
+        </w:rPr>
+        <w:t xml:space="preserve">Brain Connectivity, </w:t>
+      </w:r>
+      <w:r>
+        <w:rPr>
+          <w:rFonts w:ascii="Times New Roman" w:hAnsi="Times New Roman" w:cs="Times New Roman"/>
+        </w:rPr>
+        <w:t>6(1)</w:t>
+      </w:r>
+    </w:p>
+    <w:p>
+      <w:pPr>
+        <w:pStyle w:val="ListParagraph"/>
+        <w:spacing w:after="0" w:line="240" w:lineRule="auto"/>
+        <w:rPr>
+          <w:rFonts w:ascii="Times New Roman" w:hAnsi="Times New Roman" w:cs="Times New Roman"/>
+        </w:rPr>
+      </w:pPr>
+    </w:p>
+    <w:p>
+      <w:pPr>
+        <w:pStyle w:val="ListParagraph"/>
+        <w:numPr>
+          <w:ilvl w:val="0"/>
+          <w:numId w:val="20"/>
+        </w:numPr>
+        <w:spacing w:after="0" w:line="240" w:lineRule="auto"/>
+        <w:rPr>
+          <w:rFonts w:ascii="Times New Roman" w:hAnsi="Times New Roman" w:cs="Times New Roman"/>
           <w:sz w:val="24"/>
           <w:szCs w:val="24"/>
         </w:rPr>
@@ -1727,8 +1793,6 @@
         </w:rPr>
         <w:t>&amp;</w:t>
       </w:r>
-      <w:bookmarkStart w:id="0" w:name="_GoBack"/>
-      <w:bookmarkEnd w:id="0"/>
       <w:r>
         <w:rPr>
           <w:rFonts w:ascii="Times New Roman" w:hAnsi="Times New Roman" w:cs="Times New Roman"/>
@@ -1988,6 +2052,7 @@
         <w:rPr>
           <w:rFonts w:ascii="Times New Roman" w:eastAsia="Times New Roman" w:hAnsi="Times New Roman" w:cs="Times New Roman"/>
         </w:rPr>
+        <w:lastRenderedPageBreak/>
         <w:t xml:space="preserve">November, 2017. </w:t>
       </w:r>
       <w:r>
@@ -2026,7 +2091,6 @@
         <w:rPr>
           <w:rFonts w:ascii="Times New Roman" w:eastAsia="Times New Roman" w:hAnsi="Times New Roman" w:cs="Times New Roman"/>
         </w:rPr>
-        <w:lastRenderedPageBreak/>
         <w:t xml:space="preserve">May, 2017. </w:t>
       </w:r>
       <w:r>
@@ -2939,6 +3003,7 @@
         <w:rPr>
           <w:rFonts w:ascii="Times New Roman" w:hAnsi="Times New Roman" w:cs="Times New Roman"/>
         </w:rPr>
+        <w:lastRenderedPageBreak/>
         <w:t xml:space="preserve">Kraus, D., Arya, R., </w:t>
       </w:r>
       <w:proofErr w:type="spellStart"/>
@@ -3010,7 +3075,6 @@
         <w:rPr>
           <w:rFonts w:ascii="Times New Roman" w:hAnsi="Times New Roman" w:cs="Times New Roman"/>
         </w:rPr>
-        <w:lastRenderedPageBreak/>
         <w:t>Kadis</w:t>
       </w:r>
       <w:proofErr w:type="spellEnd"/>
@@ -6880,7 +6944,7 @@
 </file>
 
 <file path=customXml/itemProps1.xml><?xml version="1.0" encoding="utf-8"?>
-<ds:datastoreItem xmlns:ds="http://schemas.openxmlformats.org/officeDocument/2006/customXml" ds:itemID="{C05F250C-F2AC-6246-9CE6-780C1950AD09}">
+<ds:datastoreItem xmlns:ds="http://schemas.openxmlformats.org/officeDocument/2006/customXml" ds:itemID="{0DCE4823-5A19-2643-8FFA-124B7070BD41}">
   <ds:schemaRefs>
     <ds:schemaRef ds:uri="http://schemas.openxmlformats.org/officeDocument/2006/bibliography"/>
   </ds:schemaRefs>

</xml_diff>

<commit_message>
corrected a cv typo
</commit_message>
<xml_diff>
--- a/static/files/Curriculum Vitae - Toro.docx
+++ b/static/files/Curriculum Vitae - Toro.docx
@@ -232,26 +232,13 @@
         <w:rPr>
           <w:rFonts w:ascii="Times New Roman" w:hAnsi="Times New Roman" w:cs="Times New Roman"/>
         </w:rPr>
-        <w:t xml:space="preserve">2016 – </w:t>
-      </w:r>
-      <w:proofErr w:type="gramStart"/>
-      <w:r>
-        <w:rPr>
-          <w:rFonts w:ascii="Times New Roman" w:hAnsi="Times New Roman" w:cs="Times New Roman"/>
-        </w:rPr>
-        <w:t xml:space="preserve">Present  </w:t>
-      </w:r>
-      <w:r>
-        <w:rPr>
-          <w:rFonts w:ascii="Times New Roman" w:hAnsi="Times New Roman" w:cs="Times New Roman"/>
-        </w:rPr>
-        <w:tab/>
-      </w:r>
-      <w:proofErr w:type="gramEnd"/>
-      <w:r>
-        <w:rPr>
-          <w:rFonts w:ascii="Times New Roman" w:hAnsi="Times New Roman" w:cs="Times New Roman"/>
-        </w:rPr>
+        <w:t xml:space="preserve">2016 – Present  </w:t>
+      </w:r>
+      <w:r>
+        <w:rPr>
+          <w:rFonts w:ascii="Times New Roman" w:hAnsi="Times New Roman" w:cs="Times New Roman"/>
+        </w:rPr>
+        <w:tab/>
         <w:t>Ph.D. Student</w:t>
       </w:r>
     </w:p>
@@ -881,21 +868,7 @@
           <w:rFonts w:ascii="Times New Roman" w:hAnsi="Times New Roman" w:cs="Times New Roman"/>
         </w:rPr>
         <w:tab/>
-        <w:t xml:space="preserve">Supervisor: Mark </w:t>
-      </w:r>
-      <w:proofErr w:type="spellStart"/>
-      <w:r>
-        <w:rPr>
-          <w:rFonts w:ascii="Times New Roman" w:hAnsi="Times New Roman" w:cs="Times New Roman"/>
-        </w:rPr>
-        <w:t>Bardgett</w:t>
-      </w:r>
-      <w:proofErr w:type="spellEnd"/>
-      <w:r>
-        <w:rPr>
-          <w:rFonts w:ascii="Times New Roman" w:hAnsi="Times New Roman" w:cs="Times New Roman"/>
-        </w:rPr>
-        <w:t>, Ph.D.</w:t>
+        <w:t>Supervisor: Mark Bardgett, Ph.D.</w:t>
       </w:r>
     </w:p>
     <w:p>
@@ -1272,21 +1245,7 @@
           <w:rFonts w:ascii="Times New Roman" w:hAnsi="Times New Roman" w:cs="Times New Roman"/>
         </w:rPr>
         <w:tab/>
-        <w:t xml:space="preserve">Supervisor: </w:t>
-      </w:r>
-      <w:proofErr w:type="spellStart"/>
-      <w:r>
-        <w:rPr>
-          <w:rFonts w:ascii="Times New Roman" w:hAnsi="Times New Roman" w:cs="Times New Roman"/>
-        </w:rPr>
-        <w:t>Perilou</w:t>
-      </w:r>
-      <w:proofErr w:type="spellEnd"/>
-      <w:r>
-        <w:rPr>
-          <w:rFonts w:ascii="Times New Roman" w:hAnsi="Times New Roman" w:cs="Times New Roman"/>
-        </w:rPr>
-        <w:t xml:space="preserve"> Goddard, Ph.D.</w:t>
+        <w:t>Supervisor: Perilou Goddard, Ph.D.</w:t>
       </w:r>
     </w:p>
     <w:p>
@@ -1356,16 +1315,8 @@
         <w:rPr>
           <w:rFonts w:ascii="Times New Roman" w:hAnsi="Times New Roman" w:cs="Times New Roman"/>
         </w:rPr>
-        <w:t xml:space="preserve">R, Python, Bash shell, </w:t>
-      </w:r>
-      <w:proofErr w:type="spellStart"/>
-      <w:r>
-        <w:rPr>
-          <w:rFonts w:ascii="Times New Roman" w:hAnsi="Times New Roman" w:cs="Times New Roman"/>
-        </w:rPr>
-        <w:t>Matlab</w:t>
-      </w:r>
-      <w:proofErr w:type="spellEnd"/>
+        <w:t>R, Python, Bash shell, Matlab</w:t>
+      </w:r>
       <w:r>
         <w:rPr>
           <w:rFonts w:ascii="Times New Roman" w:hAnsi="Times New Roman" w:cs="Times New Roman"/>
@@ -1416,14 +1367,7 @@
         <w:rPr>
           <w:rFonts w:ascii="Times New Roman" w:hAnsi="Times New Roman" w:cs="Times New Roman"/>
         </w:rPr>
-        <w:t xml:space="preserve">, </w:t>
-      </w:r>
-      <w:proofErr w:type="spellStart"/>
-      <w:r>
-        <w:rPr>
-          <w:rFonts w:ascii="Times New Roman" w:hAnsi="Times New Roman" w:cs="Times New Roman"/>
-        </w:rPr>
-        <w:t>FreeS</w:t>
+        <w:t>, FreeS</w:t>
       </w:r>
       <w:r>
         <w:rPr>
@@ -1431,7 +1375,6 @@
         </w:rPr>
         <w:t>urfer</w:t>
       </w:r>
-      <w:proofErr w:type="spellEnd"/>
       <w:r>
         <w:rPr>
           <w:rFonts w:ascii="Times New Roman" w:hAnsi="Times New Roman" w:cs="Times New Roman"/>
@@ -1520,54 +1463,36 @@
           <w:rFonts w:ascii="Times New Roman" w:hAnsi="Times New Roman" w:cs="Times New Roman"/>
           <w:b/>
         </w:rPr>
-        <w:t>Toro-</w:t>
-      </w:r>
-      <w:proofErr w:type="spellStart"/>
-      <w:r>
-        <w:rPr>
-          <w:rFonts w:ascii="Times New Roman" w:hAnsi="Times New Roman" w:cs="Times New Roman"/>
-          <w:b/>
-        </w:rPr>
-        <w:t>Serey</w:t>
-      </w:r>
-      <w:proofErr w:type="spellEnd"/>
-      <w:r>
-        <w:rPr>
-          <w:rFonts w:ascii="Times New Roman" w:hAnsi="Times New Roman" w:cs="Times New Roman"/>
-          <w:b/>
-        </w:rPr>
-        <w:t>, C.</w:t>
-      </w:r>
-      <w:r>
-        <w:rPr>
-          <w:rFonts w:ascii="Times New Roman" w:hAnsi="Times New Roman" w:cs="Times New Roman"/>
-        </w:rPr>
-        <w:t xml:space="preserve">, </w:t>
-      </w:r>
-      <w:proofErr w:type="spellStart"/>
-      <w:r>
-        <w:rPr>
-          <w:rFonts w:ascii="Times New Roman" w:hAnsi="Times New Roman" w:cs="Times New Roman"/>
-        </w:rPr>
-        <w:t>Tobyne</w:t>
-      </w:r>
-      <w:proofErr w:type="spellEnd"/>
-      <w:r>
-        <w:rPr>
-          <w:rFonts w:ascii="Times New Roman" w:hAnsi="Times New Roman" w:cs="Times New Roman"/>
-        </w:rPr>
-        <w:t>, S.M., &amp; McGuire, J.T. (in prep) Individual heterogeneity in the functional topography of the medial prefrontal cortex.</w:t>
-      </w:r>
-    </w:p>
-    <w:p>
-      <w:pPr>
-        <w:spacing w:after="0" w:line="240" w:lineRule="auto"/>
-        <w:rPr>
-          <w:rFonts w:ascii="Times New Roman" w:hAnsi="Times New Roman" w:cs="Times New Roman"/>
-        </w:rPr>
-      </w:pPr>
+        <w:t>Toro-Serey, C.</w:t>
+      </w:r>
+      <w:r>
+        <w:rPr>
+          <w:rFonts w:ascii="Times New Roman" w:hAnsi="Times New Roman" w:cs="Times New Roman"/>
+        </w:rPr>
+        <w:t>, Tobyne, S.M., &amp; McGuire, J.T. (in prep) Individual heterogeneity in the functional topography of the</w:t>
+      </w:r>
+      <w:r>
+        <w:rPr>
+          <w:rFonts w:ascii="Times New Roman" w:hAnsi="Times New Roman" w:cs="Times New Roman"/>
+        </w:rPr>
+        <w:t xml:space="preserve"> default mode network in</w:t>
+      </w:r>
       <w:bookmarkStart w:id="0" w:name="_GoBack"/>
       <w:bookmarkEnd w:id="0"/>
+      <w:r>
+        <w:rPr>
+          <w:rFonts w:ascii="Times New Roman" w:hAnsi="Times New Roman" w:cs="Times New Roman"/>
+        </w:rPr>
+        <w:t xml:space="preserve"> medial prefrontal cortex.</w:t>
+      </w:r>
+    </w:p>
+    <w:p>
+      <w:pPr>
+        <w:spacing w:after="0" w:line="240" w:lineRule="auto"/>
+        <w:rPr>
+          <w:rFonts w:ascii="Times New Roman" w:hAnsi="Times New Roman" w:cs="Times New Roman"/>
+        </w:rPr>
+      </w:pPr>
     </w:p>
     <w:p>
       <w:pPr>
@@ -1585,21 +1510,7 @@
         <w:rPr>
           <w:rFonts w:ascii="Times New Roman" w:hAnsi="Times New Roman" w:cs="Times New Roman"/>
         </w:rPr>
-        <w:t xml:space="preserve">Barnes-Davis, M.E., </w:t>
-      </w:r>
-      <w:proofErr w:type="spellStart"/>
-      <w:r>
-        <w:rPr>
-          <w:rFonts w:ascii="Times New Roman" w:hAnsi="Times New Roman" w:cs="Times New Roman"/>
-        </w:rPr>
-        <w:t>Merhar</w:t>
-      </w:r>
-      <w:proofErr w:type="spellEnd"/>
-      <w:r>
-        <w:rPr>
-          <w:rFonts w:ascii="Times New Roman" w:hAnsi="Times New Roman" w:cs="Times New Roman"/>
-        </w:rPr>
-        <w:t xml:space="preserve">, S.L., Laue, C., </w:t>
+        <w:t xml:space="preserve">Barnes-Davis, M.E., Merhar, S.L., Laue, C., </w:t>
       </w:r>
       <w:r>
         <w:rPr>
@@ -1613,21 +1524,7 @@
         <w:rPr>
           <w:rFonts w:ascii="Times New Roman" w:hAnsi="Times New Roman" w:cs="Times New Roman"/>
         </w:rPr>
-        <w:t xml:space="preserve"> Holland, S.K., &amp; </w:t>
-      </w:r>
-      <w:proofErr w:type="spellStart"/>
-      <w:r>
-        <w:rPr>
-          <w:rFonts w:ascii="Times New Roman" w:hAnsi="Times New Roman" w:cs="Times New Roman"/>
-        </w:rPr>
-        <w:t>Kadis</w:t>
-      </w:r>
-      <w:proofErr w:type="spellEnd"/>
-      <w:r>
-        <w:rPr>
-          <w:rFonts w:ascii="Times New Roman" w:hAnsi="Times New Roman" w:cs="Times New Roman"/>
-        </w:rPr>
-        <w:t xml:space="preserve">, D.S. (2017). Extremely preterm children exhibit increased interhemispheric language connectivity in fMRI and MEG. </w:t>
+        <w:t xml:space="preserve"> Holland, S.K., &amp; Kadis, D.S. (2017). Extremely preterm children exhibit increased interhemispheric language connectivity in fMRI and MEG. </w:t>
       </w:r>
       <w:r>
         <w:rPr>
@@ -1678,33 +1575,11 @@
           <w:rFonts w:ascii="Times New Roman" w:hAnsi="Times New Roman" w:cs="Times New Roman"/>
         </w:rPr>
       </w:pPr>
-      <w:proofErr w:type="spellStart"/>
-      <w:r>
-        <w:rPr>
-          <w:rFonts w:ascii="Times New Roman" w:hAnsi="Times New Roman" w:cs="Times New Roman"/>
-        </w:rPr>
-        <w:t>Kadis</w:t>
-      </w:r>
-      <w:proofErr w:type="spellEnd"/>
-      <w:r>
-        <w:rPr>
-          <w:rFonts w:ascii="Times New Roman" w:hAnsi="Times New Roman" w:cs="Times New Roman"/>
-        </w:rPr>
-        <w:t xml:space="preserve">, D., </w:t>
-      </w:r>
-      <w:proofErr w:type="spellStart"/>
-      <w:r>
-        <w:rPr>
-          <w:rFonts w:ascii="Times New Roman" w:hAnsi="Times New Roman" w:cs="Times New Roman"/>
-        </w:rPr>
-        <w:t>Dimitrijevic</w:t>
-      </w:r>
-      <w:proofErr w:type="spellEnd"/>
-      <w:r>
-        <w:rPr>
-          <w:rFonts w:ascii="Times New Roman" w:hAnsi="Times New Roman" w:cs="Times New Roman"/>
-        </w:rPr>
-        <w:t xml:space="preserve">, A., </w:t>
+      <w:r>
+        <w:rPr>
+          <w:rFonts w:ascii="Times New Roman" w:hAnsi="Times New Roman" w:cs="Times New Roman"/>
+        </w:rPr>
+        <w:t xml:space="preserve">Kadis, D., Dimitrijevic, A., </w:t>
       </w:r>
       <w:r>
         <w:rPr>
@@ -1813,23 +1688,13 @@
         </w:rPr>
         <w:t xml:space="preserve"> (2015). Increased resting-state functional connectivity in the cingulo-opercular cognitive-control network after intervention in children with reading difficulties. </w:t>
       </w:r>
-      <w:proofErr w:type="spellStart"/>
       <w:r>
         <w:rPr>
           <w:rFonts w:ascii="Times New Roman" w:hAnsi="Times New Roman" w:cs="Times New Roman"/>
           <w:i/>
           <w:iCs/>
         </w:rPr>
-        <w:t>PLoS</w:t>
-      </w:r>
-      <w:proofErr w:type="spellEnd"/>
-      <w:r>
-        <w:rPr>
-          <w:rFonts w:ascii="Times New Roman" w:hAnsi="Times New Roman" w:cs="Times New Roman"/>
-          <w:i/>
-          <w:iCs/>
-        </w:rPr>
-        <w:t xml:space="preserve"> ONE</w:t>
+        <w:t>PLoS ONE</w:t>
       </w:r>
       <w:r>
         <w:rPr>
@@ -2158,45 +2023,13 @@
           <w:b/>
           <w:bCs/>
         </w:rPr>
-        <w:t xml:space="preserve">Toro </w:t>
-      </w:r>
-      <w:proofErr w:type="spellStart"/>
+        <w:t>Toro Serey, C.</w:t>
+      </w:r>
       <w:r>
         <w:rPr>
           <w:rFonts w:ascii="Times New Roman" w:eastAsia="Times New Roman" w:hAnsi="Times New Roman" w:cs="Times New Roman"/>
-          <w:b/>
-          <w:bCs/>
-        </w:rPr>
-        <w:t>Serey</w:t>
-      </w:r>
-      <w:proofErr w:type="spellEnd"/>
-      <w:r>
-        <w:rPr>
-          <w:rFonts w:ascii="Times New Roman" w:eastAsia="Times New Roman" w:hAnsi="Times New Roman" w:cs="Times New Roman"/>
-          <w:b/>
-          <w:bCs/>
-        </w:rPr>
-        <w:t>, C.</w:t>
-      </w:r>
-      <w:r>
-        <w:rPr>
-          <w:rFonts w:ascii="Times New Roman" w:eastAsia="Times New Roman" w:hAnsi="Times New Roman" w:cs="Times New Roman"/>
-        </w:rPr>
-        <w:t xml:space="preserve">, </w:t>
-      </w:r>
-      <w:proofErr w:type="spellStart"/>
-      <w:r>
-        <w:rPr>
-          <w:rFonts w:ascii="Times New Roman" w:eastAsia="Times New Roman" w:hAnsi="Times New Roman" w:cs="Times New Roman"/>
-        </w:rPr>
-        <w:t>Tobyne</w:t>
-      </w:r>
-      <w:proofErr w:type="spellEnd"/>
-      <w:r>
-        <w:rPr>
-          <w:rFonts w:ascii="Times New Roman" w:eastAsia="Times New Roman" w:hAnsi="Times New Roman" w:cs="Times New Roman"/>
-        </w:rPr>
-        <w:t>, S.M., &amp; McGuire, J.T. (2019</w:t>
+        </w:rPr>
+        <w:t>, Tobyne, S.M., &amp; McGuire, J.T. (2019</w:t>
       </w:r>
       <w:r>
         <w:rPr>
@@ -2256,25 +2089,7 @@
           <w:b/>
           <w:bCs/>
         </w:rPr>
-        <w:t xml:space="preserve">Toro </w:t>
-      </w:r>
-      <w:proofErr w:type="spellStart"/>
-      <w:r>
-        <w:rPr>
-          <w:rFonts w:ascii="Times New Roman" w:eastAsia="Times New Roman" w:hAnsi="Times New Roman" w:cs="Times New Roman"/>
-          <w:b/>
-          <w:bCs/>
-        </w:rPr>
-        <w:t>Serey</w:t>
-      </w:r>
-      <w:proofErr w:type="spellEnd"/>
-      <w:r>
-        <w:rPr>
-          <w:rFonts w:ascii="Times New Roman" w:eastAsia="Times New Roman" w:hAnsi="Times New Roman" w:cs="Times New Roman"/>
-          <w:b/>
-          <w:bCs/>
-        </w:rPr>
-        <w:t>, C.</w:t>
+        <w:t>Toro Serey, C.</w:t>
       </w:r>
       <w:r>
         <w:rPr>
@@ -2385,47 +2200,11 @@
           <w:rFonts w:ascii="Times New Roman" w:hAnsi="Times New Roman" w:cs="Times New Roman"/>
         </w:rPr>
       </w:pPr>
-      <w:proofErr w:type="spellStart"/>
-      <w:r>
-        <w:rPr>
-          <w:rFonts w:ascii="Times New Roman" w:hAnsi="Times New Roman" w:cs="Times New Roman"/>
-        </w:rPr>
-        <w:t>Tenney</w:t>
-      </w:r>
-      <w:proofErr w:type="spellEnd"/>
-      <w:r>
-        <w:rPr>
-          <w:rFonts w:ascii="Times New Roman" w:hAnsi="Times New Roman" w:cs="Times New Roman"/>
-        </w:rPr>
-        <w:t xml:space="preserve">, J., </w:t>
-      </w:r>
-      <w:proofErr w:type="spellStart"/>
-      <w:r>
-        <w:rPr>
-          <w:rFonts w:ascii="Times New Roman" w:hAnsi="Times New Roman" w:cs="Times New Roman"/>
-        </w:rPr>
-        <w:t>Kadis</w:t>
-      </w:r>
-      <w:proofErr w:type="spellEnd"/>
-      <w:r>
-        <w:rPr>
-          <w:rFonts w:ascii="Times New Roman" w:hAnsi="Times New Roman" w:cs="Times New Roman"/>
-        </w:rPr>
-        <w:t xml:space="preserve">, D., </w:t>
-      </w:r>
-      <w:proofErr w:type="spellStart"/>
-      <w:r>
-        <w:rPr>
-          <w:rFonts w:ascii="Times New Roman" w:hAnsi="Times New Roman" w:cs="Times New Roman"/>
-        </w:rPr>
-        <w:t>Agler</w:t>
-      </w:r>
-      <w:proofErr w:type="spellEnd"/>
-      <w:r>
-        <w:rPr>
-          <w:rFonts w:ascii="Times New Roman" w:hAnsi="Times New Roman" w:cs="Times New Roman"/>
-        </w:rPr>
-        <w:t xml:space="preserve">, W., </w:t>
+      <w:r>
+        <w:rPr>
+          <w:rFonts w:ascii="Times New Roman" w:hAnsi="Times New Roman" w:cs="Times New Roman"/>
+        </w:rPr>
+        <w:t xml:space="preserve">Tenney, J., Kadis, D., Agler, W., </w:t>
       </w:r>
       <w:r>
         <w:rPr>
@@ -2439,35 +2218,7 @@
         <w:rPr>
           <w:rFonts w:ascii="Times New Roman" w:hAnsi="Times New Roman" w:cs="Times New Roman"/>
         </w:rPr>
-        <w:t xml:space="preserve">, </w:t>
-      </w:r>
-      <w:proofErr w:type="spellStart"/>
-      <w:r>
-        <w:rPr>
-          <w:rFonts w:ascii="Times New Roman" w:hAnsi="Times New Roman" w:cs="Times New Roman"/>
-        </w:rPr>
-        <w:t>Vannest</w:t>
-      </w:r>
-      <w:proofErr w:type="spellEnd"/>
-      <w:r>
-        <w:rPr>
-          <w:rFonts w:ascii="Times New Roman" w:hAnsi="Times New Roman" w:cs="Times New Roman"/>
-        </w:rPr>
-        <w:t xml:space="preserve">, J., &amp; </w:t>
-      </w:r>
-      <w:proofErr w:type="spellStart"/>
-      <w:r>
-        <w:rPr>
-          <w:rFonts w:ascii="Times New Roman" w:hAnsi="Times New Roman" w:cs="Times New Roman"/>
-        </w:rPr>
-        <w:t>Glauser</w:t>
-      </w:r>
-      <w:proofErr w:type="spellEnd"/>
-      <w:r>
-        <w:rPr>
-          <w:rFonts w:ascii="Times New Roman" w:hAnsi="Times New Roman" w:cs="Times New Roman"/>
-        </w:rPr>
-        <w:t xml:space="preserve">, T. (2016). Defining epileptic network pathways: A combined MEG and fMRI approach. </w:t>
+        <w:t xml:space="preserve">, Vannest, J., &amp; Glauser, T. (2016). Defining epileptic network pathways: A combined MEG and fMRI approach. </w:t>
       </w:r>
       <w:r>
         <w:rPr>
@@ -2504,33 +2255,11 @@
           <w:rFonts w:ascii="Times New Roman" w:hAnsi="Times New Roman" w:cs="Times New Roman"/>
         </w:rPr>
       </w:pPr>
-      <w:proofErr w:type="spellStart"/>
-      <w:r>
-        <w:rPr>
-          <w:rFonts w:ascii="Times New Roman" w:hAnsi="Times New Roman" w:cs="Times New Roman"/>
-        </w:rPr>
-        <w:t>Tenney</w:t>
-      </w:r>
-      <w:proofErr w:type="spellEnd"/>
-      <w:r>
-        <w:rPr>
-          <w:rFonts w:ascii="Times New Roman" w:hAnsi="Times New Roman" w:cs="Times New Roman"/>
-        </w:rPr>
-        <w:t xml:space="preserve">, J., </w:t>
-      </w:r>
-      <w:proofErr w:type="spellStart"/>
-      <w:r>
-        <w:rPr>
-          <w:rFonts w:ascii="Times New Roman" w:hAnsi="Times New Roman" w:cs="Times New Roman"/>
-        </w:rPr>
-        <w:t>Agler</w:t>
-      </w:r>
-      <w:proofErr w:type="spellEnd"/>
-      <w:r>
-        <w:rPr>
-          <w:rFonts w:ascii="Times New Roman" w:hAnsi="Times New Roman" w:cs="Times New Roman"/>
-        </w:rPr>
-        <w:t xml:space="preserve">, W., </w:t>
+      <w:r>
+        <w:rPr>
+          <w:rFonts w:ascii="Times New Roman" w:hAnsi="Times New Roman" w:cs="Times New Roman"/>
+        </w:rPr>
+        <w:t xml:space="preserve">Tenney, J., Agler, W., </w:t>
       </w:r>
       <w:r>
         <w:rPr>
@@ -2544,21 +2273,7 @@
         <w:rPr>
           <w:rFonts w:ascii="Times New Roman" w:hAnsi="Times New Roman" w:cs="Times New Roman"/>
         </w:rPr>
-        <w:t xml:space="preserve">, &amp; </w:t>
-      </w:r>
-      <w:proofErr w:type="spellStart"/>
-      <w:r>
-        <w:rPr>
-          <w:rFonts w:ascii="Times New Roman" w:hAnsi="Times New Roman" w:cs="Times New Roman"/>
-        </w:rPr>
-        <w:t>Kadis</w:t>
-      </w:r>
-      <w:proofErr w:type="spellEnd"/>
-      <w:r>
-        <w:rPr>
-          <w:rFonts w:ascii="Times New Roman" w:hAnsi="Times New Roman" w:cs="Times New Roman"/>
-        </w:rPr>
-        <w:t xml:space="preserve">, D. (2016). Defining epileptic network pathways – A combined MEG and fMRI approach. </w:t>
+        <w:t xml:space="preserve">, &amp; Kadis, D. (2016). Defining epileptic network pathways – A combined MEG and fMRI approach. </w:t>
       </w:r>
       <w:r>
         <w:rPr>
@@ -2599,21 +2314,7 @@
         <w:rPr>
           <w:rFonts w:ascii="Times New Roman" w:hAnsi="Times New Roman" w:cs="Times New Roman"/>
         </w:rPr>
-        <w:t xml:space="preserve">Barnes-Davis, M.E., </w:t>
-      </w:r>
-      <w:proofErr w:type="spellStart"/>
-      <w:r>
-        <w:rPr>
-          <w:rFonts w:ascii="Times New Roman" w:hAnsi="Times New Roman" w:cs="Times New Roman"/>
-        </w:rPr>
-        <w:t>Merhar</w:t>
-      </w:r>
-      <w:proofErr w:type="spellEnd"/>
-      <w:r>
-        <w:rPr>
-          <w:rFonts w:ascii="Times New Roman" w:hAnsi="Times New Roman" w:cs="Times New Roman"/>
-        </w:rPr>
-        <w:t xml:space="preserve">, S.L., </w:t>
+        <w:t xml:space="preserve">Barnes-Davis, M.E., Merhar, S.L., </w:t>
       </w:r>
       <w:r>
         <w:rPr>
@@ -2621,45 +2322,13 @@
           <w:b/>
           <w:bCs/>
         </w:rPr>
-        <w:t xml:space="preserve">Toro </w:t>
-      </w:r>
-      <w:proofErr w:type="spellStart"/>
-      <w:r>
-        <w:rPr>
-          <w:rFonts w:ascii="Times New Roman" w:hAnsi="Times New Roman" w:cs="Times New Roman"/>
-          <w:b/>
-          <w:bCs/>
-        </w:rPr>
-        <w:t>Serey</w:t>
-      </w:r>
-      <w:proofErr w:type="spellEnd"/>
-      <w:r>
-        <w:rPr>
-          <w:rFonts w:ascii="Times New Roman" w:hAnsi="Times New Roman" w:cs="Times New Roman"/>
-          <w:b/>
-          <w:bCs/>
-        </w:rPr>
-        <w:t>, C.</w:t>
-      </w:r>
-      <w:r>
-        <w:rPr>
-          <w:rFonts w:ascii="Times New Roman" w:hAnsi="Times New Roman" w:cs="Times New Roman"/>
-        </w:rPr>
-        <w:t xml:space="preserve">, Holland, S.K., &amp; </w:t>
-      </w:r>
-      <w:proofErr w:type="spellStart"/>
-      <w:r>
-        <w:rPr>
-          <w:rFonts w:ascii="Times New Roman" w:hAnsi="Times New Roman" w:cs="Times New Roman"/>
-        </w:rPr>
-        <w:t>Kadis</w:t>
-      </w:r>
-      <w:proofErr w:type="spellEnd"/>
-      <w:r>
-        <w:rPr>
-          <w:rFonts w:ascii="Times New Roman" w:hAnsi="Times New Roman" w:cs="Times New Roman"/>
-        </w:rPr>
-        <w:t xml:space="preserve">, D.S. (2016). School-aged children born extremely preterm have altered patterns of activation in language regions during a functional MRI stories listening task compared to term counterparts. </w:t>
+        <w:t>Toro Serey, C.</w:t>
+      </w:r>
+      <w:r>
+        <w:rPr>
+          <w:rFonts w:ascii="Times New Roman" w:hAnsi="Times New Roman" w:cs="Times New Roman"/>
+        </w:rPr>
+        <w:t xml:space="preserve">, Holland, S.K., &amp; Kadis, D.S. (2016). School-aged children born extremely preterm have altered patterns of activation in language regions during a functional MRI stories listening task compared to term counterparts. </w:t>
       </w:r>
       <w:r>
         <w:rPr>
@@ -2667,25 +2336,7 @@
           <w:i/>
           <w:iCs/>
         </w:rPr>
-        <w:t xml:space="preserve"> Joint Irish </w:t>
-      </w:r>
-      <w:proofErr w:type="spellStart"/>
-      <w:r>
-        <w:rPr>
-          <w:rFonts w:ascii="Times New Roman" w:hAnsi="Times New Roman" w:cs="Times New Roman"/>
-          <w:i/>
-          <w:iCs/>
-        </w:rPr>
-        <w:t>Paediatric</w:t>
-      </w:r>
-      <w:proofErr w:type="spellEnd"/>
-      <w:r>
-        <w:rPr>
-          <w:rFonts w:ascii="Times New Roman" w:hAnsi="Times New Roman" w:cs="Times New Roman"/>
-          <w:i/>
-          <w:iCs/>
-        </w:rPr>
-        <w:t xml:space="preserve"> Association (IPA) &amp; American Pediatric Society Meeting,</w:t>
+        <w:t xml:space="preserve"> Joint Irish Paediatric Association (IPA) &amp; American Pediatric Society Meeting,</w:t>
       </w:r>
       <w:r>
         <w:rPr>
@@ -2726,21 +2377,7 @@
         <w:rPr>
           <w:rFonts w:ascii="Times New Roman" w:hAnsi="Times New Roman" w:cs="Times New Roman"/>
         </w:rPr>
-        <w:t xml:space="preserve">&amp; </w:t>
-      </w:r>
-      <w:proofErr w:type="spellStart"/>
-      <w:r>
-        <w:rPr>
-          <w:rFonts w:ascii="Times New Roman" w:hAnsi="Times New Roman" w:cs="Times New Roman"/>
-        </w:rPr>
-        <w:t>Kadis</w:t>
-      </w:r>
-      <w:proofErr w:type="spellEnd"/>
-      <w:r>
-        <w:rPr>
-          <w:rFonts w:ascii="Times New Roman" w:hAnsi="Times New Roman" w:cs="Times New Roman"/>
-        </w:rPr>
-        <w:t xml:space="preserve">, D. (2016). Connectivity changes suggest children and adolescents use different strategies for verb generation. </w:t>
+        <w:t xml:space="preserve">&amp; Kadis, D. (2016). Connectivity changes suggest children and adolescents use different strategies for verb generation. </w:t>
       </w:r>
       <w:r>
         <w:rPr>
@@ -2865,35 +2502,7 @@
         <w:rPr>
           <w:rFonts w:ascii="Times New Roman" w:hAnsi="Times New Roman" w:cs="Times New Roman"/>
         </w:rPr>
-        <w:t xml:space="preserve">K. (2015). Decreased </w:t>
-      </w:r>
-      <w:proofErr w:type="spellStart"/>
-      <w:r>
-        <w:rPr>
-          <w:rFonts w:ascii="Times New Roman" w:hAnsi="Times New Roman" w:cs="Times New Roman"/>
-        </w:rPr>
-        <w:t>rsfcMRI</w:t>
-      </w:r>
-      <w:proofErr w:type="spellEnd"/>
-      <w:r>
-        <w:rPr>
-          <w:rFonts w:ascii="Times New Roman" w:hAnsi="Times New Roman" w:cs="Times New Roman"/>
-        </w:rPr>
-        <w:t xml:space="preserve"> in the </w:t>
-      </w:r>
-      <w:proofErr w:type="spellStart"/>
-      <w:r>
-        <w:rPr>
-          <w:rFonts w:ascii="Times New Roman" w:hAnsi="Times New Roman" w:cs="Times New Roman"/>
-        </w:rPr>
-        <w:t>fronto</w:t>
-      </w:r>
-      <w:proofErr w:type="spellEnd"/>
-      <w:r>
-        <w:rPr>
-          <w:rFonts w:ascii="Times New Roman" w:hAnsi="Times New Roman" w:cs="Times New Roman"/>
-        </w:rPr>
-        <w:t xml:space="preserve">-parietal network in children with emotional disorders. </w:t>
+        <w:t xml:space="preserve">K. (2015). Decreased rsfcMRI in the fronto-parietal network in children with emotional disorders. </w:t>
       </w:r>
       <w:r>
         <w:rPr>
@@ -2934,21 +2543,7 @@
         <w:rPr>
           <w:rFonts w:ascii="Times New Roman" w:hAnsi="Times New Roman" w:cs="Times New Roman"/>
         </w:rPr>
-        <w:t xml:space="preserve">Horowitz-Kraus, T., </w:t>
-      </w:r>
-      <w:proofErr w:type="spellStart"/>
-      <w:r>
-        <w:rPr>
-          <w:rFonts w:ascii="Times New Roman" w:hAnsi="Times New Roman" w:cs="Times New Roman"/>
-        </w:rPr>
-        <w:t>DiFrancesco</w:t>
-      </w:r>
-      <w:proofErr w:type="spellEnd"/>
-      <w:r>
-        <w:rPr>
-          <w:rFonts w:ascii="Times New Roman" w:hAnsi="Times New Roman" w:cs="Times New Roman"/>
-        </w:rPr>
-        <w:t xml:space="preserve">, M., </w:t>
+        <w:t xml:space="preserve">Horowitz-Kraus, T., DiFrancesco, M., </w:t>
       </w:r>
       <w:r>
         <w:rPr>
@@ -3004,35 +2599,7 @@
           <w:rFonts w:ascii="Times New Roman" w:hAnsi="Times New Roman" w:cs="Times New Roman"/>
         </w:rPr>
         <w:lastRenderedPageBreak/>
-        <w:t xml:space="preserve">Kraus, D., Arya, R., </w:t>
-      </w:r>
-      <w:proofErr w:type="spellStart"/>
-      <w:r>
-        <w:rPr>
-          <w:rFonts w:ascii="Times New Roman" w:hAnsi="Times New Roman" w:cs="Times New Roman"/>
-        </w:rPr>
-        <w:t>Tenney</w:t>
-      </w:r>
-      <w:proofErr w:type="spellEnd"/>
-      <w:r>
-        <w:rPr>
-          <w:rFonts w:ascii="Times New Roman" w:hAnsi="Times New Roman" w:cs="Times New Roman"/>
-        </w:rPr>
-        <w:t xml:space="preserve">, J., Greiner, H., Leach, J., Toro-Serey, C., </w:t>
-      </w:r>
-      <w:proofErr w:type="spellStart"/>
-      <w:r>
-        <w:rPr>
-          <w:rFonts w:ascii="Times New Roman" w:hAnsi="Times New Roman" w:cs="Times New Roman"/>
-        </w:rPr>
-        <w:t>Vannest</w:t>
-      </w:r>
-      <w:proofErr w:type="spellEnd"/>
-      <w:r>
-        <w:rPr>
-          <w:rFonts w:ascii="Times New Roman" w:hAnsi="Times New Roman" w:cs="Times New Roman"/>
-        </w:rPr>
-        <w:t xml:space="preserve">, J., &amp; Horowitz-Kraus, T. (2014). Reading and language lateralization in pediatric temporal lobe epilepsy: and fMRI study. </w:t>
+        <w:t xml:space="preserve">Kraus, D., Arya, R., Tenney, J., Greiner, H., Leach, J., Toro-Serey, C., Vannest, J., &amp; Horowitz-Kraus, T. (2014). Reading and language lateralization in pediatric temporal lobe epilepsy: and fMRI study. </w:t>
       </w:r>
       <w:r>
         <w:rPr>
@@ -3070,33 +2637,11 @@
           <w:rFonts w:ascii="Times New Roman" w:hAnsi="Times New Roman" w:cs="Times New Roman"/>
         </w:rPr>
       </w:pPr>
-      <w:proofErr w:type="spellStart"/>
-      <w:r>
-        <w:rPr>
-          <w:rFonts w:ascii="Times New Roman" w:hAnsi="Times New Roman" w:cs="Times New Roman"/>
-        </w:rPr>
-        <w:t>Kadis</w:t>
-      </w:r>
-      <w:proofErr w:type="spellEnd"/>
-      <w:r>
-        <w:rPr>
-          <w:rFonts w:ascii="Times New Roman" w:hAnsi="Times New Roman" w:cs="Times New Roman"/>
-        </w:rPr>
-        <w:t xml:space="preserve">, D. S., </w:t>
-      </w:r>
-      <w:proofErr w:type="spellStart"/>
-      <w:r>
-        <w:rPr>
-          <w:rFonts w:ascii="Times New Roman" w:hAnsi="Times New Roman" w:cs="Times New Roman"/>
-        </w:rPr>
-        <w:t>Dimitrijevic</w:t>
-      </w:r>
-      <w:proofErr w:type="spellEnd"/>
-      <w:r>
-        <w:rPr>
-          <w:rFonts w:ascii="Times New Roman" w:hAnsi="Times New Roman" w:cs="Times New Roman"/>
-        </w:rPr>
-        <w:t xml:space="preserve">, A., </w:t>
+      <w:r>
+        <w:rPr>
+          <w:rFonts w:ascii="Times New Roman" w:hAnsi="Times New Roman" w:cs="Times New Roman"/>
+        </w:rPr>
+        <w:t xml:space="preserve">Kadis, D. S., Dimitrijevic, A., </w:t>
       </w:r>
       <w:r>
         <w:rPr>
@@ -3160,21 +2705,7 @@
         <w:rPr>
           <w:rFonts w:ascii="Times New Roman" w:hAnsi="Times New Roman" w:cs="Times New Roman"/>
         </w:rPr>
-        <w:t xml:space="preserve">., Stevens, R., and Gannon, M. (Faculty Sponsor Mark E. </w:t>
-      </w:r>
-      <w:proofErr w:type="spellStart"/>
-      <w:r>
-        <w:rPr>
-          <w:rFonts w:ascii="Times New Roman" w:hAnsi="Times New Roman" w:cs="Times New Roman"/>
-        </w:rPr>
-        <w:t>Bardgett</w:t>
-      </w:r>
-      <w:proofErr w:type="spellEnd"/>
-      <w:r>
-        <w:rPr>
-          <w:rFonts w:ascii="Times New Roman" w:hAnsi="Times New Roman" w:cs="Times New Roman"/>
-        </w:rPr>
-        <w:t xml:space="preserve">) (2013). </w:t>
+        <w:t xml:space="preserve">., Stevens, R., and Gannon, M. (Faculty Sponsor Mark E. Bardgett) (2013). </w:t>
       </w:r>
       <w:r>
         <w:rPr>
@@ -3237,21 +2768,7 @@
         <w:rPr>
           <w:rFonts w:ascii="Times New Roman" w:hAnsi="Times New Roman" w:cs="Times New Roman"/>
         </w:rPr>
-        <w:t xml:space="preserve">., Stevens, R., Gannon, M., and </w:t>
-      </w:r>
-      <w:proofErr w:type="spellStart"/>
-      <w:r>
-        <w:rPr>
-          <w:rFonts w:ascii="Times New Roman" w:hAnsi="Times New Roman" w:cs="Times New Roman"/>
-        </w:rPr>
-        <w:t>Bardgett</w:t>
-      </w:r>
-      <w:proofErr w:type="spellEnd"/>
-      <w:r>
-        <w:rPr>
-          <w:rFonts w:ascii="Times New Roman" w:hAnsi="Times New Roman" w:cs="Times New Roman"/>
-        </w:rPr>
-        <w:t>, M. (2013). Effects of zolpidem on regional neuronal activity</w:t>
+        <w:t>., Stevens, R., Gannon, M., and Bardgett, M. (2013). Effects of zolpidem on regional neuronal activity</w:t>
       </w:r>
       <w:r>
         <w:rPr>
@@ -3307,21 +2824,7 @@
         <w:rPr>
           <w:rFonts w:ascii="Times New Roman" w:hAnsi="Times New Roman" w:cs="Times New Roman"/>
         </w:rPr>
-        <w:t xml:space="preserve">., Stevens, R., and Gannon, M. (Faculty Sponsor Mark E. </w:t>
-      </w:r>
-      <w:proofErr w:type="spellStart"/>
-      <w:r>
-        <w:rPr>
-          <w:rFonts w:ascii="Times New Roman" w:hAnsi="Times New Roman" w:cs="Times New Roman"/>
-        </w:rPr>
-        <w:t>Bardgett</w:t>
-      </w:r>
-      <w:proofErr w:type="spellEnd"/>
-      <w:r>
-        <w:rPr>
-          <w:rFonts w:ascii="Times New Roman" w:hAnsi="Times New Roman" w:cs="Times New Roman"/>
-        </w:rPr>
-        <w:t xml:space="preserve">) (2012). Effects of zolpidem on regional neuronal activity and behavior. </w:t>
+        <w:t xml:space="preserve">., Stevens, R., and Gannon, M. (Faculty Sponsor Mark E. Bardgett) (2012). Effects of zolpidem on regional neuronal activity and behavior. </w:t>
       </w:r>
       <w:r>
         <w:rPr>
@@ -3450,25 +2953,7 @@
           <w:color w:val="000000"/>
           <w:shd w:val="clear" w:color="auto" w:fill="FFFFFF"/>
         </w:rPr>
-        <w:t xml:space="preserve">Sheldon B. and Fern H. </w:t>
-      </w:r>
-      <w:proofErr w:type="spellStart"/>
-      <w:r>
-        <w:rPr>
-          <w:rFonts w:ascii="Times New Roman" w:hAnsi="Times New Roman" w:cs="Times New Roman"/>
-          <w:color w:val="000000"/>
-          <w:shd w:val="clear" w:color="auto" w:fill="FFFFFF"/>
-        </w:rPr>
-        <w:t>Storer</w:t>
-      </w:r>
-      <w:proofErr w:type="spellEnd"/>
-      <w:r>
-        <w:rPr>
-          <w:rFonts w:ascii="Times New Roman" w:hAnsi="Times New Roman" w:cs="Times New Roman"/>
-          <w:color w:val="000000"/>
-          <w:shd w:val="clear" w:color="auto" w:fill="FFFFFF"/>
-        </w:rPr>
-        <w:t xml:space="preserve"> Endowed Scholarship (2010)</w:t>
+        <w:t>Sheldon B. and Fern H. Storer Endowed Scholarship (2010)</w:t>
       </w:r>
     </w:p>
     <w:p>
@@ -6944,7 +6429,7 @@
 </file>
 
 <file path=customXml/itemProps1.xml><?xml version="1.0" encoding="utf-8"?>
-<ds:datastoreItem xmlns:ds="http://schemas.openxmlformats.org/officeDocument/2006/customXml" ds:itemID="{0DCE4823-5A19-2643-8FFA-124B7070BD41}">
+<ds:datastoreItem xmlns:ds="http://schemas.openxmlformats.org/officeDocument/2006/customXml" ds:itemID="{EB9632F2-D9FB-A24B-885D-85C54C13C3E8}">
   <ds:schemaRefs>
     <ds:schemaRef ds:uri="http://schemas.openxmlformats.org/officeDocument/2006/bibliography"/>
   </ds:schemaRefs>

</xml_diff>